<commit_message>
Updated again a docx file
</commit_message>
<xml_diff>
--- a/database/Database.docx
+++ b/database/Database.docx
@@ -12,7 +12,175 @@
         <w:rPr>
           <w:lang w:val="ru-RU"/>
         </w:rPr>
-        <w:t>База даних – система структурованої інформації, необхідної для дії підсистем та користувачів самої бази, складається з ієрархії таблиць.</w:t>
+        <w:t xml:space="preserve">База </w:t>
+      </w:r>
+      <w:proofErr w:type="spellStart"/>
+      <w:r>
+        <w:rPr>
+          <w:lang w:val="ru-RU"/>
+        </w:rPr>
+        <w:t>даних</w:t>
+      </w:r>
+      <w:proofErr w:type="spellEnd"/>
+      <w:r>
+        <w:rPr>
+          <w:lang w:val="ru-RU"/>
+        </w:rPr>
+        <w:t xml:space="preserve"> – система </w:t>
+      </w:r>
+      <w:proofErr w:type="spellStart"/>
+      <w:r>
+        <w:rPr>
+          <w:lang w:val="ru-RU"/>
+        </w:rPr>
+        <w:t>структурованої</w:t>
+      </w:r>
+      <w:proofErr w:type="spellEnd"/>
+      <w:r>
+        <w:rPr>
+          <w:lang w:val="ru-RU"/>
+        </w:rPr>
+        <w:t xml:space="preserve"> </w:t>
+      </w:r>
+      <w:proofErr w:type="spellStart"/>
+      <w:r>
+        <w:rPr>
+          <w:lang w:val="ru-RU"/>
+        </w:rPr>
+        <w:t>інформації</w:t>
+      </w:r>
+      <w:proofErr w:type="spellEnd"/>
+      <w:r>
+        <w:rPr>
+          <w:lang w:val="ru-RU"/>
+        </w:rPr>
+        <w:t xml:space="preserve">, </w:t>
+      </w:r>
+      <w:proofErr w:type="spellStart"/>
+      <w:r>
+        <w:rPr>
+          <w:lang w:val="ru-RU"/>
+        </w:rPr>
+        <w:t>необхідної</w:t>
+      </w:r>
+      <w:proofErr w:type="spellEnd"/>
+      <w:r>
+        <w:rPr>
+          <w:lang w:val="ru-RU"/>
+        </w:rPr>
+        <w:t xml:space="preserve"> для </w:t>
+      </w:r>
+      <w:proofErr w:type="spellStart"/>
+      <w:r>
+        <w:rPr>
+          <w:lang w:val="ru-RU"/>
+        </w:rPr>
+        <w:t>дії</w:t>
+      </w:r>
+      <w:proofErr w:type="spellEnd"/>
+      <w:r>
+        <w:rPr>
+          <w:lang w:val="ru-RU"/>
+        </w:rPr>
+        <w:t xml:space="preserve"> </w:t>
+      </w:r>
+      <w:proofErr w:type="spellStart"/>
+      <w:r>
+        <w:rPr>
+          <w:lang w:val="ru-RU"/>
+        </w:rPr>
+        <w:t>підсистем</w:t>
+      </w:r>
+      <w:proofErr w:type="spellEnd"/>
+      <w:r>
+        <w:rPr>
+          <w:lang w:val="ru-RU"/>
+        </w:rPr>
+        <w:t xml:space="preserve"> та </w:t>
+      </w:r>
+      <w:proofErr w:type="spellStart"/>
+      <w:r>
+        <w:rPr>
+          <w:lang w:val="ru-RU"/>
+        </w:rPr>
+        <w:t>користувачів</w:t>
+      </w:r>
+      <w:proofErr w:type="spellEnd"/>
+      <w:r>
+        <w:rPr>
+          <w:lang w:val="ru-RU"/>
+        </w:rPr>
+        <w:t xml:space="preserve"> </w:t>
+      </w:r>
+      <w:proofErr w:type="spellStart"/>
+      <w:r>
+        <w:rPr>
+          <w:lang w:val="ru-RU"/>
+        </w:rPr>
+        <w:t>самої</w:t>
+      </w:r>
+      <w:proofErr w:type="spellEnd"/>
+      <w:r>
+        <w:rPr>
+          <w:lang w:val="ru-RU"/>
+        </w:rPr>
+        <w:t xml:space="preserve"> </w:t>
+      </w:r>
+      <w:proofErr w:type="spellStart"/>
+      <w:r>
+        <w:rPr>
+          <w:lang w:val="ru-RU"/>
+        </w:rPr>
+        <w:t>бази</w:t>
+      </w:r>
+      <w:proofErr w:type="spellEnd"/>
+      <w:r>
+        <w:rPr>
+          <w:lang w:val="ru-RU"/>
+        </w:rPr>
+        <w:t xml:space="preserve">, </w:t>
+      </w:r>
+      <w:proofErr w:type="spellStart"/>
+      <w:r>
+        <w:rPr>
+          <w:lang w:val="ru-RU"/>
+        </w:rPr>
+        <w:t>складається</w:t>
+      </w:r>
+      <w:proofErr w:type="spellEnd"/>
+      <w:r>
+        <w:rPr>
+          <w:lang w:val="ru-RU"/>
+        </w:rPr>
+        <w:t xml:space="preserve"> з </w:t>
+      </w:r>
+      <w:proofErr w:type="spellStart"/>
+      <w:r>
+        <w:rPr>
+          <w:lang w:val="ru-RU"/>
+        </w:rPr>
+        <w:t>ієрархії</w:t>
+      </w:r>
+      <w:proofErr w:type="spellEnd"/>
+      <w:r>
+        <w:rPr>
+          <w:lang w:val="ru-RU"/>
+        </w:rPr>
+        <w:t xml:space="preserve"> </w:t>
+      </w:r>
+      <w:proofErr w:type="spellStart"/>
+      <w:r>
+        <w:rPr>
+          <w:lang w:val="ru-RU"/>
+        </w:rPr>
+        <w:t>таблиць</w:t>
+      </w:r>
+      <w:proofErr w:type="spellEnd"/>
+      <w:r>
+        <w:rPr>
+          <w:lang w:val="ru-RU"/>
+        </w:rPr>
+        <w:t>.</w:t>
       </w:r>
     </w:p>
     <w:p>
@@ -32,7 +200,93 @@
         <w:rPr>
           <w:lang w:val="ru-RU"/>
         </w:rPr>
-        <w:t>Роль – записа, подання та збереження інформації в таблицях бази.</w:t>
+        <w:t xml:space="preserve">Роль – </w:t>
+      </w:r>
+      <w:proofErr w:type="spellStart"/>
+      <w:r>
+        <w:rPr>
+          <w:lang w:val="ru-RU"/>
+        </w:rPr>
+        <w:t>запис</w:t>
+      </w:r>
+      <w:bookmarkStart w:id="0" w:name="_GoBack"/>
+      <w:bookmarkEnd w:id="0"/>
+      <w:proofErr w:type="spellEnd"/>
+      <w:r>
+        <w:rPr>
+          <w:lang w:val="ru-RU"/>
+        </w:rPr>
+        <w:t xml:space="preserve">, </w:t>
+      </w:r>
+      <w:proofErr w:type="spellStart"/>
+      <w:r>
+        <w:rPr>
+          <w:lang w:val="ru-RU"/>
+        </w:rPr>
+        <w:t>подання</w:t>
+      </w:r>
+      <w:proofErr w:type="spellEnd"/>
+      <w:r>
+        <w:rPr>
+          <w:lang w:val="ru-RU"/>
+        </w:rPr>
+        <w:t xml:space="preserve"> та </w:t>
+      </w:r>
+      <w:proofErr w:type="spellStart"/>
+      <w:r>
+        <w:rPr>
+          <w:lang w:val="ru-RU"/>
+        </w:rPr>
+        <w:t>збереження</w:t>
+      </w:r>
+      <w:proofErr w:type="spellEnd"/>
+      <w:r>
+        <w:rPr>
+          <w:lang w:val="ru-RU"/>
+        </w:rPr>
+        <w:t xml:space="preserve"> </w:t>
+      </w:r>
+      <w:proofErr w:type="spellStart"/>
+      <w:r>
+        <w:rPr>
+          <w:lang w:val="ru-RU"/>
+        </w:rPr>
+        <w:t>інформації</w:t>
+      </w:r>
+      <w:proofErr w:type="spellEnd"/>
+      <w:r>
+        <w:rPr>
+          <w:lang w:val="ru-RU"/>
+        </w:rPr>
+        <w:t xml:space="preserve"> в </w:t>
+      </w:r>
+      <w:proofErr w:type="spellStart"/>
+      <w:r>
+        <w:rPr>
+          <w:lang w:val="ru-RU"/>
+        </w:rPr>
+        <w:t>таблицях</w:t>
+      </w:r>
+      <w:proofErr w:type="spellEnd"/>
+      <w:r>
+        <w:rPr>
+          <w:lang w:val="ru-RU"/>
+        </w:rPr>
+        <w:t xml:space="preserve"> </w:t>
+      </w:r>
+      <w:proofErr w:type="spellStart"/>
+      <w:r>
+        <w:rPr>
+          <w:lang w:val="ru-RU"/>
+        </w:rPr>
+        <w:t>бази</w:t>
+      </w:r>
+      <w:proofErr w:type="spellEnd"/>
+      <w:r>
+        <w:rPr>
+          <w:lang w:val="ru-RU"/>
+        </w:rPr>
+        <w:t>.</w:t>
       </w:r>
     </w:p>
     <w:p>
@@ -50,14 +304,34 @@
           <w:lang w:val="ru-RU"/>
         </w:rPr>
       </w:pPr>
+      <w:proofErr w:type="spellStart"/>
       <w:r>
         <w:rPr>
           <w:b/>
           <w:bCs/>
           <w:lang w:val="ru-RU"/>
         </w:rPr>
-        <w:t>Юзкейси баз даних</w:t>
-      </w:r>
+        <w:t>Юзкейси</w:t>
+      </w:r>
+      <w:proofErr w:type="spellEnd"/>
+      <w:r>
+        <w:rPr>
+          <w:b/>
+          <w:bCs/>
+          <w:lang w:val="ru-RU"/>
+        </w:rPr>
+        <w:t xml:space="preserve"> баз </w:t>
+      </w:r>
+      <w:proofErr w:type="spellStart"/>
+      <w:r>
+        <w:rPr>
+          <w:b/>
+          <w:bCs/>
+          <w:lang w:val="ru-RU"/>
+        </w:rPr>
+        <w:t>даних</w:t>
+      </w:r>
+      <w:proofErr w:type="spellEnd"/>
     </w:p>
     <w:p>
       <w:pPr>
@@ -67,10 +341,7 @@
       </w:pPr>
     </w:p>
     <w:p/>
-    <w:p>
-      <w:bookmarkStart w:id="0" w:name="_GoBack"/>
-      <w:bookmarkEnd w:id="0"/>
-    </w:p>
+    <w:p/>
     <w:sectPr>
       <w:pgSz w:w="11906" w:h="16838"/>
       <w:pgMar w:top="1134" w:right="850" w:bottom="1134" w:left="1701" w:header="708" w:footer="708" w:gutter="0"/>

</xml_diff>